<commit_message>
update docker compose and doc
</commit_message>
<xml_diff>
--- a/docs/auth-test-procedures.docx
+++ b/docs/auth-test-procedures.docx
@@ -96,8 +96,6 @@
         </w:rPr>
         <w:t>-</w:t>
       </w:r>
-      <w:bookmarkStart w:id="0" w:name="_GoBack"/>
-      <w:bookmarkEnd w:id="0"/>
       <w:r>
         <w:rPr>
           <w:rFonts w:ascii="Helvetica" w:hAnsi="Helvetica"/>
@@ -572,14 +570,6 @@
     </w:p>
     <w:p>
       <w:pPr>
-        <w:rPr>
-          <w:rFonts w:ascii="Helvetica" w:hAnsi="Helvetica"/>
-          <w:lang w:val="en-US"/>
-        </w:rPr>
-      </w:pPr>
-    </w:p>
-    <w:p>
-      <w:pPr>
         <w:pStyle w:val="Heading2"/>
         <w:rPr>
           <w:rFonts w:ascii="Helvetica" w:hAnsi="Helvetica"/>
@@ -592,6 +582,128 @@
           <w:lang w:val="en-US"/>
         </w:rPr>
         <w:lastRenderedPageBreak/>
+        <w:t>Creating a docker virtual network</w:t>
+      </w:r>
+    </w:p>
+    <w:p>
+      <w:pPr>
+        <w:rPr>
+          <w:lang w:val="en-US"/>
+        </w:rPr>
+      </w:pPr>
+    </w:p>
+    <w:p>
+      <w:pPr>
+        <w:rPr>
+          <w:rFonts w:ascii="Helvetica" w:hAnsi="Helvetica"/>
+          <w:lang w:val="en-US"/>
+        </w:rPr>
+      </w:pPr>
+    </w:p>
+    <w:tbl>
+      <w:tblPr>
+        <w:tblStyle w:val="TableGrid"/>
+        <w:tblW w:w="0" w:type="auto"/>
+        <w:shd w:val="clear" w:color="auto" w:fill="E7E6E6" w:themeFill="background2"/>
+        <w:tblLook w:val="04A0" w:firstRow="1" w:lastRow="0" w:firstColumn="1" w:lastColumn="0" w:noHBand="0" w:noVBand="1"/>
+      </w:tblPr>
+      <w:tblGrid>
+        <w:gridCol w:w="9010"/>
+      </w:tblGrid>
+      <w:tr>
+        <w:tc>
+          <w:tcPr>
+            <w:tcW w:w="9010" w:type="dxa"/>
+            <w:shd w:val="clear" w:color="auto" w:fill="E7E6E6" w:themeFill="background2"/>
+          </w:tcPr>
+          <w:p>
+            <w:pPr>
+              <w:rPr>
+                <w:rFonts w:ascii="Courier" w:hAnsi="Courier"/>
+                <w:lang w:val="en-US"/>
+              </w:rPr>
+            </w:pPr>
+            <w:r>
+              <w:rPr>
+                <w:rFonts w:ascii="Courier" w:hAnsi="Courier"/>
+                <w:lang w:val="en-US"/>
+              </w:rPr>
+              <w:t>s</w:t>
+            </w:r>
+            <w:r>
+              <w:rPr>
+                <w:rFonts w:ascii="Courier" w:hAnsi="Courier"/>
+                <w:lang w:val="en-US"/>
+              </w:rPr>
+              <w:t xml:space="preserve">h </w:t>
+            </w:r>
+            <w:r>
+              <w:rPr>
+                <w:rFonts w:ascii="Courier" w:hAnsi="Courier"/>
+                <w:lang w:val="en-US"/>
+              </w:rPr>
+              <w:t>create-radaradnet.sh</w:t>
+            </w:r>
+            <w:bookmarkStart w:id="0" w:name="_GoBack"/>
+            <w:bookmarkEnd w:id="0"/>
+          </w:p>
+        </w:tc>
+      </w:tr>
+    </w:tbl>
+    <w:p>
+      <w:pPr>
+        <w:rPr>
+          <w:rFonts w:ascii="Helvetica" w:hAnsi="Helvetica"/>
+          <w:lang w:val="en-US"/>
+        </w:rPr>
+      </w:pPr>
+    </w:p>
+    <w:p>
+      <w:pPr>
+        <w:rPr>
+          <w:lang w:val="en-US"/>
+        </w:rPr>
+      </w:pPr>
+    </w:p>
+    <w:p>
+      <w:pPr>
+        <w:rPr>
+          <w:rFonts w:ascii="Helvetica" w:hAnsi="Helvetica"/>
+          <w:lang w:val="en-US"/>
+        </w:rPr>
+      </w:pPr>
+    </w:p>
+    <w:p>
+      <w:pPr>
+        <w:pStyle w:val="Heading2"/>
+        <w:rPr>
+          <w:rFonts w:ascii="Helvetica" w:hAnsi="Helvetica"/>
+          <w:lang w:val="en-US"/>
+        </w:rPr>
+      </w:pPr>
+    </w:p>
+    <w:p>
+      <w:pPr>
+        <w:pStyle w:val="Heading2"/>
+        <w:rPr>
+          <w:rFonts w:ascii="Helvetica" w:hAnsi="Helvetica"/>
+          <w:lang w:val="en-US"/>
+        </w:rPr>
+      </w:pPr>
+    </w:p>
+    <w:p>
+      <w:pPr>
+        <w:pStyle w:val="Heading2"/>
+        <w:rPr>
+          <w:rFonts w:ascii="Helvetica" w:hAnsi="Helvetica"/>
+          <w:lang w:val="en-US"/>
+        </w:rPr>
+      </w:pPr>
+      <w:r>
+        <w:rPr>
+          <w:rFonts w:ascii="Helvetica" w:hAnsi="Helvetica"/>
+          <w:lang w:val="en-US"/>
+        </w:rPr>
         <w:t>Starting the Docker Container</w:t>
       </w:r>
     </w:p>
@@ -1267,7 +1379,6 @@
           <w:rFonts w:ascii="Helvetica" w:hAnsi="Helvetica"/>
           <w:lang w:val="en-US"/>
         </w:rPr>
-        <w:lastRenderedPageBreak/>
         <w:t xml:space="preserve">The command above sends a POST request to the server and stores the user information received in </w:t>
       </w:r>
       <w:r>
@@ -1445,13 +1556,7 @@
         <w:rPr>
           <w:lang w:val="en-US"/>
         </w:rPr>
-        <w:t xml:space="preserve">Visit the page </w:t>
-      </w:r>
-      <w:r>
-        <w:rPr>
-          <w:lang w:val="en-US"/>
-        </w:rPr>
-        <w:t xml:space="preserve">is </w:t>
+        <w:t xml:space="preserve">Visit the page is </w:t>
       </w:r>
       <w:hyperlink r:id="rId6" w:history="1">
         <w:r>
@@ -1509,6 +1614,7 @@
           <w:noProof/>
           <w:lang w:val="en-US"/>
         </w:rPr>
+        <w:lastRenderedPageBreak/>
         <w:drawing>
           <wp:inline distT="0" distB="0" distL="0" distR="0" wp14:anchorId="4EEC33F2" wp14:editId="664F078E">
             <wp:extent cx="5727700" cy="5006340"/>
@@ -1557,14 +1663,27 @@
       <w:r>
         <w:t xml:space="preserve">Figure </w:t>
       </w:r>
-      <w:fldSimple w:instr=" SEQ Figure \* ARABIC ">
-        <w:r>
-          <w:rPr>
-            <w:noProof/>
-          </w:rPr>
-          <w:t>1</w:t>
-        </w:r>
-      </w:fldSimple>
+      <w:r>
+        <w:fldChar w:fldCharType="begin"/>
+      </w:r>
+      <w:r>
+        <w:instrText xml:space="preserve"> SEQ Figure \* ARABIC </w:instrText>
+      </w:r>
+      <w:r>
+        <w:fldChar w:fldCharType="separate"/>
+      </w:r>
+      <w:r>
+        <w:rPr>
+          <w:noProof/>
+        </w:rPr>
+        <w:t>1</w:t>
+      </w:r>
+      <w:r>
+        <w:rPr>
+          <w:noProof/>
+        </w:rPr>
+        <w:fldChar w:fldCharType="end"/>
+      </w:r>
       <w:r>
         <w:rPr>
           <w:lang w:val="en-US"/>

</xml_diff>

<commit_message>
refresh token impl added
</commit_message>
<xml_diff>
--- a/docs/auth-test-procedures.docx
+++ b/docs/auth-test-procedures.docx
@@ -822,8 +822,6 @@
               </w:rPr>
               <w:t>w</w:t>
             </w:r>
-            <w:bookmarkStart w:id="0" w:name="_GoBack"/>
-            <w:bookmarkEnd w:id="0"/>
             <w:r>
               <w:rPr>
                 <w:rFonts w:ascii="Courier" w:hAnsi="Courier"/>
@@ -2234,14 +2232,82 @@
           <w:lang w:val="en-US"/>
         </w:rPr>
       </w:pPr>
-    </w:p>
-    <w:p>
-      <w:pPr>
-        <w:rPr>
-          <w:rFonts w:ascii="Helvetica" w:hAnsi="Helvetica"/>
-          <w:lang w:val="en-US"/>
-        </w:rPr>
-      </w:pPr>
+      <w:r>
+        <w:rPr>
+          <w:rFonts w:ascii="Helvetica" w:hAnsi="Helvetica"/>
+          <w:lang w:val="en-US"/>
+        </w:rPr>
+        <w:br w:type="page"/>
+      </w:r>
+    </w:p>
+    <w:p>
+      <w:pPr>
+        <w:rPr>
+          <w:rFonts w:ascii="Helvetica" w:hAnsi="Helvetica"/>
+          <w:lang w:val="en-US"/>
+        </w:rPr>
+      </w:pPr>
+    </w:p>
+    <w:p>
+      <w:pPr>
+        <w:rPr>
+          <w:rFonts w:ascii="Helvetica" w:hAnsi="Helvetica"/>
+          <w:b/>
+          <w:bCs/>
+          <w:lang w:val="en-US"/>
+        </w:rPr>
+      </w:pPr>
+      <w:r>
+        <w:rPr>
+          <w:rFonts w:ascii="Helvetica" w:hAnsi="Helvetica"/>
+          <w:b/>
+          <w:bCs/>
+          <w:lang w:val="en-US"/>
+        </w:rPr>
+        <w:t>Notes</w:t>
+      </w:r>
+    </w:p>
+    <w:p>
+      <w:pPr>
+        <w:rPr>
+          <w:rFonts w:ascii="Helvetica" w:hAnsi="Helvetica"/>
+          <w:b/>
+          <w:bCs/>
+          <w:lang w:val="en-US"/>
+        </w:rPr>
+      </w:pPr>
+    </w:p>
+    <w:p>
+      <w:hyperlink r:id="rId8" w:history="1">
+        <w:r>
+          <w:rPr>
+            <w:rStyle w:val="Hyperlink"/>
+          </w:rPr>
+          <w:t>https://github.com/okode/ios-qr-auth</w:t>
+        </w:r>
+      </w:hyperlink>
+    </w:p>
+    <w:p>
+      <w:hyperlink r:id="rId9" w:history="1">
+        <w:r>
+          <w:rPr>
+            <w:rStyle w:val="Hyperlink"/>
+          </w:rPr>
+          <w:t>https://hub.docker.com/r/okode/ios-qr-auth</w:t>
+        </w:r>
+      </w:hyperlink>
+    </w:p>
+    <w:p>
+      <w:pPr>
+        <w:rPr>
+          <w:rFonts w:ascii="Helvetica" w:hAnsi="Helvetica"/>
+          <w:b/>
+          <w:bCs/>
+          <w:lang w:val="en-US"/>
+        </w:rPr>
+      </w:pPr>
+      <w:bookmarkStart w:id="0" w:name="_GoBack"/>
+      <w:bookmarkEnd w:id="0"/>
     </w:p>
     <w:sectPr>
       <w:pgSz w:w="11900" w:h="16840"/>

</xml_diff>